<commit_message>
Update Cahier de Bord projet CSF Yann Brault.docx
</commit_message>
<xml_diff>
--- a/doc/Cahier de Bord projet CSF Yann Brault.docx
+++ b/doc/Cahier de Bord projet CSF Yann Brault.docx
@@ -30,31 +30,63 @@
     </w:p>
     <w:p>
       <w:r>
+        <w:rPr>
+          <w:sz w:val="28"/>
+          <w:u w:val="single"/>
+        </w:rPr>
         <w:t>1</w:t>
       </w:r>
       <w:r>
         <w:rPr>
+          <w:sz w:val="28"/>
+          <w:u w:val="single"/>
           <w:vertAlign w:val="superscript"/>
         </w:rPr>
         <w:t>er</w:t>
       </w:r>
       <w:r>
-        <w:t xml:space="preserve"> séance, 11/03/19 : Aujourd’hui, première séance du projet, avec mon binôme Antoine Cousson nous avons décidé de réaliser un ballon météo pour notre projet. Il devra récupérer différentes données telle que la température, la lumière, l’humidité, la pression barométrique ou encore la vitesse du vent. Ces données seront transmises via le protocole LoRa à un serveur d’application qui lui aura une API Tweeter pour tweeter la météo tous les jours. Ce système sera alimenté sur batterie, et celle-ci sera rechargée par énergie solaire.</w:t>
+        <w:rPr>
+          <w:sz w:val="28"/>
+          <w:u w:val="single"/>
+        </w:rPr>
+        <w:t xml:space="preserve"> séance, 11/03/19</w:t>
+      </w:r>
+      <w:r>
+        <w:rPr>
+          <w:sz w:val="28"/>
+        </w:rPr>
+        <w:t> </w:t>
+      </w:r>
+      <w:r>
+        <w:t>: Aujourd’hui, première séance du projet, avec mon binôme Antoine Cousson nous avons décidé de réaliser un ballon météo pour notre projet. Il devra récupérer différentes données telle que la température, la lumière, l’humidité, la pression barométrique ou encore la vitesse du vent. Ces données seront transmises via le protocole LoRa à un serveur d’application qui lui aura une API Tweeter pour tweeter la météo tous les jours. Ce système sera alimenté sur batterie, et celle-ci sera rechargée par énergie solaire.</w:t>
       </w:r>
     </w:p>
     <w:p/>
     <w:p>
       <w:r>
+        <w:rPr>
+          <w:sz w:val="28"/>
+          <w:u w:val="single"/>
+        </w:rPr>
         <w:t>2</w:t>
       </w:r>
       <w:r>
         <w:rPr>
+          <w:sz w:val="28"/>
+          <w:u w:val="single"/>
           <w:vertAlign w:val="superscript"/>
         </w:rPr>
         <w:t>nd</w:t>
       </w:r>
       <w:r>
-        <w:t xml:space="preserve"> séance, 22/03/19 : Aujourd’hui, seconde séance du projet, nous avons créé un Git, mis en ligne sur GitHub, qui sera notre classeur pour le projet, tous les plannings de répartitions, présentations et autres documents tels que les codes y seront stockés. Une fois cela fait nous avons démarré nos recherches de composants qui a été fructueuse </w:t>
+        <w:rPr>
+          <w:sz w:val="28"/>
+          <w:u w:val="single"/>
+        </w:rPr>
+        <w:t xml:space="preserve"> séance, 22/03/19</w:t>
+      </w:r>
+      <w:r>
+        <w:t xml:space="preserve"> : Aujourd’hui, seconde séance du projet, nous avons créé un Git, mis en ligne sur GitHub, qui sera notre classeur pour le projet, tous les plannings de répartitions, présentations et autres documents tels que les codes y seront stockés. Une fois cela fait nous avons démarré nos recherches de composants qui a été fructueuse </w:t>
       </w:r>
       <w:r>
         <w:t xml:space="preserve">puisque nous avons trouvé une carte embarquant les capteurs pour toutes les données que nous voulons récupérer. Il nous faut rajouter dessus un anémomètre pour la vitesse du vent. </w:t>
@@ -63,16 +95,32 @@
     <w:p/>
     <w:p>
       <w:r>
-        <w:t xml:space="preserve">3 -ème séance, 25/03/19 : Aujourd’hui troisième séance du projet, on s’est entrainé à la modélisation 3D en modélisant un jeton de cadis, puis nous avons fait une première ébauche de la nacelle. </w:t>
+        <w:rPr>
+          <w:sz w:val="28"/>
+          <w:u w:val="single"/>
+        </w:rPr>
+        <w:t>3 -ème séance, 25/03/19</w:t>
+      </w:r>
+      <w:r>
+        <w:rPr>
+          <w:sz w:val="28"/>
+        </w:rPr>
+        <w:t> </w:t>
+      </w:r>
+      <w:r>
+        <w:t xml:space="preserve">: Aujourd’hui troisième séance du projet, on s’est entrainé à la modélisation 3D en modélisant un jeton de cadis, puis nous avons fait une première ébauche de la nacelle. </w:t>
       </w:r>
       <w:r>
         <w:t xml:space="preserve">Nous n’avons pas encore décidé du matériaux de la nacelle, on ne trouve pas de matériaux léger et suffisamment résistant. Il va également falloir percer les parois de la nacelle pour pouvoir récupérer les données. </w:t>
       </w:r>
       <w:r>
-        <w:t xml:space="preserve">Pour donner suite à la première modélisation, j’ai découpé des parois test pour simuler la boite et prévoir l’agencement.  </w:t>
-      </w:r>
-      <w:r>
-        <w:t xml:space="preserve">Le prof </w:t>
+        <w:t>Pour donner suite à la première modélisation, j’ai découpé des parois test pour simuler la boite et prévoir l’agencement.  Le prof</w:t>
+      </w:r>
+      <w:r>
+        <w:t>esseur</w:t>
+      </w:r>
+      <w:r>
+        <w:t xml:space="preserve"> </w:t>
       </w:r>
       <w:proofErr w:type="spellStart"/>
       <w:proofErr w:type="gramStart"/>
@@ -96,7 +144,14 @@
     <w:p/>
     <w:p>
       <w:r>
-        <w:t xml:space="preserve">4-ème séance, 05/04/19 : Aujourd’hui quatrième séance du projet, Antoine a produit un premier bon modèle 3D de la nacelle, les parois sont percées par des hexagones afin d’avoir le meilleur rendement possible en élasticité/résistance. Nous avons également trouvé le matériaux </w:t>
+        <w:rPr>
+          <w:sz w:val="28"/>
+          <w:u w:val="single"/>
+        </w:rPr>
+        <w:t>4-ème séance, 05/04/19 </w:t>
+      </w:r>
+      <w:r>
+        <w:t xml:space="preserve">: Aujourd’hui quatrième séance du projet, Antoine a produit un premier bon modèle 3D de la nacelle, les parois sont percées par des hexagones afin d’avoir le meilleur rendement possible en élasticité/résistance. Nous avons également trouvé le matériaux </w:t>
       </w:r>
       <w:r>
         <w:t>de la boite, un dérivé du polystyrène, beaucoup moins friable et plus résistant, et il peut être découpé au laser. En parlant de code, Antoine a produit un premier code mais qui ne fonctionne que pour l’arduino puisque nous n’avons pa</w:t>
@@ -133,7 +188,20 @@
     <w:p/>
     <w:p>
       <w:r>
-        <w:t xml:space="preserve">5-ème séance, 08/04/19 : </w:t>
+        <w:rPr>
+          <w:sz w:val="28"/>
+          <w:u w:val="single"/>
+        </w:rPr>
+        <w:t>5-ème séance, 08/04/19</w:t>
+      </w:r>
+      <w:r>
+        <w:rPr>
+          <w:sz w:val="28"/>
+        </w:rPr>
+        <w:t> </w:t>
+      </w:r>
+      <w:r>
+        <w:t xml:space="preserve">: </w:t>
       </w:r>
       <w:proofErr w:type="spellStart"/>
       <w:r>
@@ -150,6 +218,68 @@
       <w:proofErr w:type="spellEnd"/>
       <w:r>
         <w:t xml:space="preserve"> avec la présentation du projet, les objectifs, le planning et la répartition du travail. </w:t>
+      </w:r>
+    </w:p>
+    <w:p/>
+    <w:p/>
+    <w:p>
+      <w:r>
+        <w:rPr>
+          <w:sz w:val="28"/>
+          <w:u w:val="single"/>
+        </w:rPr>
+        <w:lastRenderedPageBreak/>
+        <w:t>6-ème séance, 15/04/19</w:t>
+      </w:r>
+      <w:r>
+        <w:rPr>
+          <w:sz w:val="28"/>
+        </w:rPr>
+        <w:t> </w:t>
+      </w:r>
+      <w:r>
+        <w:t xml:space="preserve">: Aujourd’hui sixième séance du projet, la plus grosse phase commence. Nous avons découpé toutes les parois de la nacelle, en perçant les panneaux latéraux avec des formes hexagonales pour une légèreté et une ouverture accrue, tout en conservant une résistance significative. Nous réfléchissons donc maintenant à comment assembler la boîte. Colle, vis ou clou à voir. La plupart des composants sont arrivés et ils sont bien. Le plus important est là, le </w:t>
+      </w:r>
+      <w:proofErr w:type="spellStart"/>
+      <w:r>
+        <w:t>weather</w:t>
+      </w:r>
+      <w:proofErr w:type="spellEnd"/>
+      <w:r>
+        <w:t xml:space="preserve"> </w:t>
+      </w:r>
+      <w:proofErr w:type="spellStart"/>
+      <w:r>
+        <w:t>shield</w:t>
+      </w:r>
+      <w:proofErr w:type="spellEnd"/>
+      <w:r>
+        <w:t>. L’anémomètre est là également, et il est particulièrement léger c’est un très bon point. Antoine a produit les attache</w:t>
+      </w:r>
+      <w:r>
+        <w:t>s pour relier les câbles au ballon, en deux parties et une sera amovible, il faudra bien qu’on pense à coller la seconde partie au plafond de la nacelle.</w:t>
+      </w:r>
+    </w:p>
+    <w:p/>
+    <w:p>
+      <w:r>
+        <w:rPr>
+          <w:sz w:val="28"/>
+          <w:u w:val="single"/>
+        </w:rPr>
+        <w:t>7-ème séance, 19/04/19</w:t>
+      </w:r>
+      <w:r>
+        <w:rPr>
+          <w:sz w:val="28"/>
+        </w:rPr>
+        <w:t> </w:t>
+      </w:r>
+      <w:r>
+        <w:t>: Aujourd’hui séance du projet</w:t>
+      </w:r>
+      <w:r>
+        <w:t xml:space="preserve">, nous avons assemblé la boîte. Pour relier les parois entre elles, Antoine a eu la bonne idée d’utiliser des scratchs autocollants. Très pratique pour ouvrir la boîte si besoin est, peu encombrant, léger et ça tient très bien. On a récupéré la cellule solaire qui est plutôt grande, elle fait la taille d’un panneau latéral, et on a également la batterie qui, inversement, est vraiment très petite. Je suis un peu en retard je commence toute la partie serveur d’appli, DB et Graphe dans les jours à venir. </w:t>
       </w:r>
       <w:bookmarkStart w:id="0" w:name="_GoBack"/>
       <w:bookmarkEnd w:id="0"/>

</xml_diff>

<commit_message>
update cahier de bord
</commit_message>
<xml_diff>
--- a/doc/Cahier de Bord projet CSF Yann Brault.docx
+++ b/doc/Cahier de Bord projet CSF Yann Brault.docx
@@ -160,15 +160,7 @@
         <w:t xml:space="preserve">s </w:t>
       </w:r>
       <w:r>
-        <w:t xml:space="preserve">encore le </w:t>
-      </w:r>
-      <w:proofErr w:type="spellStart"/>
-      <w:r>
-        <w:t>sparkfun</w:t>
-      </w:r>
-      <w:proofErr w:type="spellEnd"/>
-      <w:r>
-        <w:t xml:space="preserve"> </w:t>
+        <w:t xml:space="preserve">encore le sparkfun </w:t>
       </w:r>
       <w:proofErr w:type="spellStart"/>
       <w:r>
@@ -358,7 +350,7 @@
       </w:r>
       <w:proofErr w:type="spellStart"/>
       <w:r>
-        <w:t>Tokken</w:t>
+        <w:t>Token</w:t>
       </w:r>
       <w:proofErr w:type="spellEnd"/>
       <w:r>
@@ -395,15 +387,87 @@
       </w:r>
       <w:proofErr w:type="spellEnd"/>
       <w:r>
-        <w:t xml:space="preserve"> mais le filtrage que j’effectue n’est pas le bon. </w:t>
+        <w:t xml:space="preserve"> mais le filtrage que j’effectue n’est pas le bon.  </w:t>
+      </w:r>
+    </w:p>
+    <w:p>
+      <w:r>
+        <w:rPr>
+          <w:sz w:val="28"/>
+          <w:u w:val="single"/>
+        </w:rPr>
+        <w:t>Dernière séance, 03/05/19</w:t>
+      </w:r>
+      <w:r>
+        <w:rPr>
+          <w:sz w:val="28"/>
+          <w:u w:val="single"/>
+        </w:rPr>
+        <w:t xml:space="preserve"> : </w:t>
+      </w:r>
+      <w:r>
+        <w:t>Aujourd’hui dernière séance de projet, c’est le jour du rendu. La première transmission OTAA de la board de la nacelle a été effectuée hier soir. Antoine a réglé le programme pour qu’il envoie une chaîne de 32 caractères. Mais les données sont contenues dans un buffer donc leur extraction va être différente de ce que j’ai réussi à faire hier, je m’explique. Hier j’ai enfin réussi à filtrer et formater de la bonne manière les informations reçues de ma bo</w:t>
+      </w:r>
+      <w:r>
+        <w:t>ard</w:t>
+      </w:r>
+      <w:r>
+        <w:t>. Mais le message capté comporté différents champs qui eux-mêmes étaient composés de sous champs donc je stockais dans mes variables les extractions de valeurs que je faisais par suite de noms, «</w:t>
+      </w:r>
+      <w:r>
+        <w:t xml:space="preserve"> </w:t>
+      </w:r>
+      <w:r>
+        <w:t>a : </w:t>
+      </w:r>
+      <w:proofErr w:type="spellStart"/>
+      <w:proofErr w:type="gramStart"/>
+      <w:r>
+        <w:t>msg.payload</w:t>
+      </w:r>
+      <w:proofErr w:type="gramEnd"/>
+      <w:r>
+        <w:t>.luminosity</w:t>
+      </w:r>
+      <w:proofErr w:type="spellEnd"/>
+      <w:r>
+        <w:t xml:space="preserve"> ». Or ici, aujourd’hui je reçois mes 32 caractères dans une liste et ils sont en code ascii. Donc il faut les extraire par index, comme en python </w:t>
+      </w:r>
+      <w:r>
+        <w:t>finalement</w:t>
+      </w:r>
+      <w:r>
+        <w:t xml:space="preserve">, et il faut également convertir la valeur sortie en string, donc par la fonction </w:t>
+      </w:r>
+      <w:proofErr w:type="spellStart"/>
+      <w:r>
+        <w:t>String.fromCharCode</w:t>
+      </w:r>
+      <w:proofErr w:type="spellEnd"/>
+      <w:r>
+        <w:t>(). Et là, la magie opère</w:t>
+      </w:r>
+      <w:r>
+        <w:t>. E</w:t>
+      </w:r>
+      <w:r>
+        <w:t>n plaçant dans les variables les bons caractères et en n’oubliant pas de les formater à l’aide d’un bloc de Template</w:t>
+      </w:r>
+      <w:r>
+        <w:t>,</w:t>
+      </w:r>
+      <w:r>
+        <w:t xml:space="preserve"> les données sont postée</w:t>
+      </w:r>
+      <w:r>
+        <w:t>s</w:t>
       </w:r>
       <w:bookmarkStart w:id="0" w:name="_GoBack"/>
       <w:bookmarkEnd w:id="0"/>
       <w:r>
-        <w:t xml:space="preserve"> </w:t>
-      </w:r>
-    </w:p>
-    <w:p/>
+        <w:t xml:space="preserve"> sur Twitter sans problème.</w:t>
+      </w:r>
+    </w:p>
     <w:sectPr>
       <w:pgSz w:w="11906" w:h="16838"/>
       <w:pgMar w:top="1417" w:right="1417" w:bottom="1417" w:left="1417" w:header="708" w:footer="708" w:gutter="0"/>

</xml_diff>